<commit_message>
cenas minimas de sintaxe
</commit_message>
<xml_diff>
--- a/tp2/relatorio.docx
+++ b/tp2/relatorio.docx
@@ -377,7 +377,25 @@
           <w:szCs w:val="20"/>
           <w:lang w:eastAsia="pt-BR"/>
         </w:rPr>
-        <w:t>Duarte Domingues     Nº45140</w:t>
+        <w:t>Duarte Domingues</w:t>
+      </w:r>
+      <w:r>
+        <w:rPr>
+          <w:rFonts w:ascii="Times New Roman" w:eastAsia="Times New Roman" w:hAnsi="Times New Roman" w:cs="Times New Roman"/>
+          <w:sz w:val="26"/>
+          <w:szCs w:val="20"/>
+          <w:lang w:eastAsia="pt-BR"/>
+        </w:rPr>
+        <w:tab/>
+      </w:r>
+      <w:r>
+        <w:rPr>
+          <w:rFonts w:ascii="Times New Roman" w:eastAsia="Times New Roman" w:hAnsi="Times New Roman" w:cs="Times New Roman"/>
+          <w:sz w:val="26"/>
+          <w:szCs w:val="20"/>
+          <w:lang w:eastAsia="pt-BR"/>
+        </w:rPr>
+        <w:t>Nº45140</w:t>
       </w:r>
     </w:p>
     <w:p>
@@ -399,7 +417,25 @@
           <w:szCs w:val="20"/>
           <w:lang w:eastAsia="pt-BR"/>
         </w:rPr>
-        <w:t>Pedro Henriques        Nº45415</w:t>
+        <w:t>Pedro Henriques</w:t>
+      </w:r>
+      <w:r>
+        <w:rPr>
+          <w:rFonts w:ascii="Times New Roman" w:eastAsia="Times New Roman" w:hAnsi="Times New Roman" w:cs="Times New Roman"/>
+          <w:sz w:val="26"/>
+          <w:szCs w:val="20"/>
+          <w:lang w:eastAsia="pt-BR"/>
+        </w:rPr>
+        <w:tab/>
+      </w:r>
+      <w:r>
+        <w:rPr>
+          <w:rFonts w:ascii="Times New Roman" w:eastAsia="Times New Roman" w:hAnsi="Times New Roman" w:cs="Times New Roman"/>
+          <w:sz w:val="26"/>
+          <w:szCs w:val="20"/>
+          <w:lang w:eastAsia="pt-BR"/>
+        </w:rPr>
+        <w:t>Nº45415</w:t>
       </w:r>
     </w:p>
     <w:p>
@@ -504,7 +540,11 @@
     <w:sdt>
       <w:sdtPr>
         <w:rPr>
-          <w:lang w:val="pt-PT"/>
+          <w:rFonts w:asciiTheme="minorHAnsi" w:eastAsiaTheme="minorHAnsi" w:hAnsiTheme="minorHAnsi" w:cstheme="minorBidi"/>
+          <w:color w:val="auto"/>
+          <w:sz w:val="22"/>
+          <w:szCs w:val="22"/>
+          <w:lang w:val="pt-PT" w:eastAsia="en-US"/>
         </w:rPr>
         <w:id w:val="-574826821"/>
         <w:docPartObj>
@@ -514,13 +554,8 @@
       </w:sdtPr>
       <w:sdtEndPr>
         <w:rPr>
-          <w:rFonts w:asciiTheme="minorHAnsi" w:eastAsiaTheme="minorHAnsi" w:hAnsiTheme="minorHAnsi" w:cstheme="minorBidi"/>
           <w:b/>
           <w:bCs/>
-          <w:color w:val="auto"/>
-          <w:sz w:val="22"/>
-          <w:szCs w:val="22"/>
-          <w:lang w:eastAsia="en-US"/>
         </w:rPr>
       </w:sdtEndPr>
       <w:sdtContent>
@@ -536,6 +571,15 @@
           </w:r>
         </w:p>
         <w:p>
+          <w:pPr>
+            <w:pStyle w:val="ndice1"/>
+            <w:tabs>
+              <w:tab w:val="right" w:leader="dot" w:pos="9016"/>
+            </w:tabs>
+            <w:rPr>
+              <w:noProof/>
+            </w:rPr>
+          </w:pPr>
           <w:r>
             <w:fldChar w:fldCharType="begin"/>
           </w:r>
@@ -545,14 +589,274 @@
           <w:r>
             <w:fldChar w:fldCharType="separate"/>
           </w:r>
-          <w:r>
+          <w:hyperlink w:anchor="_Toc64203725" w:history="1">
+            <w:r>
+              <w:rPr>
+                <w:rStyle w:val="Hiperligao"/>
+                <w:rFonts w:eastAsia="Times New Roman"/>
+                <w:noProof/>
+                <w:lang w:eastAsia="pt-BR"/>
+              </w:rPr>
+              <w:t>Introdução</w:t>
+            </w:r>
+            <w:r>
+              <w:rPr>
+                <w:noProof/>
+                <w:webHidden/>
+              </w:rPr>
+              <w:tab/>
+            </w:r>
+            <w:r>
+              <w:rPr>
+                <w:noProof/>
+                <w:webHidden/>
+              </w:rPr>
+              <w:fldChar w:fldCharType="begin"/>
+            </w:r>
+            <w:r>
+              <w:rPr>
+                <w:noProof/>
+                <w:webHidden/>
+              </w:rPr>
+              <w:instrText xml:space="preserve"> PAGEREF _Toc64203725 \h </w:instrText>
+            </w:r>
+            <w:r>
+              <w:rPr>
+                <w:noProof/>
+                <w:webHidden/>
+              </w:rPr>
+            </w:r>
+            <w:r>
+              <w:rPr>
+                <w:noProof/>
+                <w:webHidden/>
+              </w:rPr>
+              <w:fldChar w:fldCharType="separate"/>
+            </w:r>
+            <w:r>
+              <w:rPr>
+                <w:noProof/>
+                <w:webHidden/>
+              </w:rPr>
+              <w:t>3</w:t>
+            </w:r>
+            <w:r>
+              <w:rPr>
+                <w:noProof/>
+                <w:webHidden/>
+              </w:rPr>
+              <w:fldChar w:fldCharType="end"/>
+            </w:r>
+          </w:hyperlink>
+        </w:p>
+        <w:p>
+          <w:pPr>
+            <w:pStyle w:val="ndice1"/>
+            <w:tabs>
+              <w:tab w:val="right" w:leader="dot" w:pos="9016"/>
+            </w:tabs>
             <w:rPr>
-              <w:b/>
-              <w:bCs/>
               <w:noProof/>
             </w:rPr>
-            <w:t>Não foi encontrada nenhuma entrada de índice.</w:t>
-          </w:r>
+          </w:pPr>
+          <w:hyperlink w:anchor="_Toc64203726" w:history="1">
+            <w:r>
+              <w:rPr>
+                <w:rStyle w:val="Hiperligao"/>
+                <w:noProof/>
+                <w:lang w:eastAsia="pt-BR"/>
+              </w:rPr>
+              <w:t>Desenvolvimento</w:t>
+            </w:r>
+            <w:r>
+              <w:rPr>
+                <w:noProof/>
+                <w:webHidden/>
+              </w:rPr>
+              <w:tab/>
+            </w:r>
+            <w:r>
+              <w:rPr>
+                <w:noProof/>
+                <w:webHidden/>
+              </w:rPr>
+              <w:fldChar w:fldCharType="begin"/>
+            </w:r>
+            <w:r>
+              <w:rPr>
+                <w:noProof/>
+                <w:webHidden/>
+              </w:rPr>
+              <w:instrText xml:space="preserve"> PAGEREF _Toc64203726 \h </w:instrText>
+            </w:r>
+            <w:r>
+              <w:rPr>
+                <w:noProof/>
+                <w:webHidden/>
+              </w:rPr>
+            </w:r>
+            <w:r>
+              <w:rPr>
+                <w:noProof/>
+                <w:webHidden/>
+              </w:rPr>
+              <w:fldChar w:fldCharType="separate"/>
+            </w:r>
+            <w:r>
+              <w:rPr>
+                <w:noProof/>
+                <w:webHidden/>
+              </w:rPr>
+              <w:t>4</w:t>
+            </w:r>
+            <w:r>
+              <w:rPr>
+                <w:noProof/>
+                <w:webHidden/>
+              </w:rPr>
+              <w:fldChar w:fldCharType="end"/>
+            </w:r>
+          </w:hyperlink>
+        </w:p>
+        <w:p>
+          <w:pPr>
+            <w:pStyle w:val="ndice2"/>
+            <w:tabs>
+              <w:tab w:val="right" w:leader="dot" w:pos="9016"/>
+            </w:tabs>
+            <w:rPr>
+              <w:noProof/>
+            </w:rPr>
+          </w:pPr>
+          <w:hyperlink w:anchor="_Toc64203727" w:history="1">
+            <w:r>
+              <w:rPr>
+                <w:rStyle w:val="Hiperligao"/>
+                <w:noProof/>
+                <w:lang w:eastAsia="pt-BR"/>
+              </w:rPr>
+              <w:t>Extração do fundo</w:t>
+            </w:r>
+            <w:r>
+              <w:rPr>
+                <w:noProof/>
+                <w:webHidden/>
+              </w:rPr>
+              <w:tab/>
+            </w:r>
+            <w:r>
+              <w:rPr>
+                <w:noProof/>
+                <w:webHidden/>
+              </w:rPr>
+              <w:fldChar w:fldCharType="begin"/>
+            </w:r>
+            <w:r>
+              <w:rPr>
+                <w:noProof/>
+                <w:webHidden/>
+              </w:rPr>
+              <w:instrText xml:space="preserve"> PAGEREF _Toc64203727 \h </w:instrText>
+            </w:r>
+            <w:r>
+              <w:rPr>
+                <w:noProof/>
+                <w:webHidden/>
+              </w:rPr>
+            </w:r>
+            <w:r>
+              <w:rPr>
+                <w:noProof/>
+                <w:webHidden/>
+              </w:rPr>
+              <w:fldChar w:fldCharType="separate"/>
+            </w:r>
+            <w:r>
+              <w:rPr>
+                <w:noProof/>
+                <w:webHidden/>
+              </w:rPr>
+              <w:t>4</w:t>
+            </w:r>
+            <w:r>
+              <w:rPr>
+                <w:noProof/>
+                <w:webHidden/>
+              </w:rPr>
+              <w:fldChar w:fldCharType="end"/>
+            </w:r>
+          </w:hyperlink>
+        </w:p>
+        <w:p>
+          <w:pPr>
+            <w:pStyle w:val="ndice1"/>
+            <w:tabs>
+              <w:tab w:val="right" w:leader="dot" w:pos="9016"/>
+            </w:tabs>
+            <w:rPr>
+              <w:noProof/>
+            </w:rPr>
+          </w:pPr>
+          <w:hyperlink w:anchor="_Toc64203728" w:history="1">
+            <w:r>
+              <w:rPr>
+                <w:rStyle w:val="Hiperligao"/>
+                <w:noProof/>
+                <w:lang w:eastAsia="pt-BR"/>
+              </w:rPr>
+              <w:t>Bibliografia</w:t>
+            </w:r>
+            <w:r>
+              <w:rPr>
+                <w:noProof/>
+                <w:webHidden/>
+              </w:rPr>
+              <w:tab/>
+            </w:r>
+            <w:r>
+              <w:rPr>
+                <w:noProof/>
+                <w:webHidden/>
+              </w:rPr>
+              <w:fldChar w:fldCharType="begin"/>
+            </w:r>
+            <w:r>
+              <w:rPr>
+                <w:noProof/>
+                <w:webHidden/>
+              </w:rPr>
+              <w:instrText xml:space="preserve"> PAGEREF _Toc64203728 \h </w:instrText>
+            </w:r>
+            <w:r>
+              <w:rPr>
+                <w:noProof/>
+                <w:webHidden/>
+              </w:rPr>
+            </w:r>
+            <w:r>
+              <w:rPr>
+                <w:noProof/>
+                <w:webHidden/>
+              </w:rPr>
+              <w:fldChar w:fldCharType="separate"/>
+            </w:r>
+            <w:r>
+              <w:rPr>
+                <w:noProof/>
+                <w:webHidden/>
+              </w:rPr>
+              <w:t>7</w:t>
+            </w:r>
+            <w:r>
+              <w:rPr>
+                <w:noProof/>
+                <w:webHidden/>
+              </w:rPr>
+              <w:fldChar w:fldCharType="end"/>
+            </w:r>
+          </w:hyperlink>
+        </w:p>
+        <w:p>
           <w:r>
             <w:rPr>
               <w:b/>
@@ -592,6 +896,7 @@
           <w:lang w:eastAsia="pt-BR"/>
         </w:rPr>
       </w:pPr>
+      <w:bookmarkStart w:id="2" w:name="_Toc64203725"/>
       <w:r>
         <w:rPr>
           <w:rFonts w:eastAsia="Times New Roman"/>
@@ -600,6 +905,7 @@
         <w:lastRenderedPageBreak/>
         <w:t>Introdução</w:t>
       </w:r>
+      <w:bookmarkEnd w:id="2"/>
     </w:p>
     <w:p>
       <w:pPr>
@@ -851,6 +1157,8 @@
       <w:proofErr w:type="spellStart"/>
       <w:r>
         <w:rPr>
+          <w:i/>
+          <w:iCs/>
           <w:lang w:eastAsia="pt-BR"/>
         </w:rPr>
         <w:t>Numpy</w:t>
@@ -877,6 +1185,8 @@
       <w:proofErr w:type="spellStart"/>
       <w:r>
         <w:rPr>
+          <w:i/>
+          <w:iCs/>
           <w:lang w:eastAsia="pt-BR"/>
         </w:rPr>
         <w:t>OpenCV</w:t>
@@ -941,6 +1251,7 @@
           <w:lang w:eastAsia="pt-BR"/>
         </w:rPr>
       </w:pPr>
+      <w:bookmarkStart w:id="3" w:name="_Toc64203726"/>
       <w:r>
         <w:rPr>
           <w:lang w:eastAsia="pt-BR"/>
@@ -948,6 +1259,7 @@
         <w:lastRenderedPageBreak/>
         <w:t>Desenvolvimento</w:t>
       </w:r>
+      <w:bookmarkEnd w:id="3"/>
     </w:p>
     <w:p>
       <w:pPr>
@@ -956,6 +1268,7 @@
           <w:lang w:eastAsia="pt-BR"/>
         </w:rPr>
       </w:pPr>
+      <w:bookmarkStart w:id="4" w:name="_Toc64203727"/>
       <w:r>
         <w:rPr>
           <w:lang w:eastAsia="pt-BR"/>
@@ -968,6 +1281,7 @@
         </w:rPr>
         <w:t xml:space="preserve"> do fundo</w:t>
       </w:r>
+      <w:bookmarkEnd w:id="4"/>
     </w:p>
     <w:p>
       <w:pPr>
@@ -1152,19 +1466,7 @@
         <w:rPr>
           <w:lang w:eastAsia="pt-BR"/>
         </w:rPr>
-        <w:t>,</w:t>
-      </w:r>
-      <w:r>
-        <w:rPr>
-          <w:lang w:eastAsia="pt-BR"/>
-        </w:rPr>
-        <w:t xml:space="preserve"> ou muito perto de nula</w:t>
-      </w:r>
-      <w:r>
-        <w:rPr>
-          <w:lang w:eastAsia="pt-BR"/>
-        </w:rPr>
-        <w:t>,</w:t>
+        <w:t>, ou muito perto de nula,</w:t>
       </w:r>
       <w:r>
         <w:rPr>
@@ -1510,7 +1812,7 @@
           <w:szCs w:val="48"/>
           <w:lang w:eastAsia="pt-BR"/>
         </w:rPr>
-        <w:t>INSERIR IMAGEM COMPARACAO</w:t>
+        <w:t>INSERIR IMAGEM COMPARA</w:t>
       </w:r>
       <w:r>
         <w:rPr>
@@ -1518,6 +1820,22 @@
           <w:szCs w:val="48"/>
           <w:lang w:eastAsia="pt-BR"/>
         </w:rPr>
+        <w:t>ÇÃ</w:t>
+      </w:r>
+      <w:r>
+        <w:rPr>
+          <w:sz w:val="48"/>
+          <w:szCs w:val="48"/>
+          <w:lang w:eastAsia="pt-BR"/>
+        </w:rPr>
+        <w:t>O</w:t>
+      </w:r>
+      <w:r>
+        <w:rPr>
+          <w:sz w:val="48"/>
+          <w:szCs w:val="48"/>
+          <w:lang w:eastAsia="pt-BR"/>
+        </w:rPr>
         <w:t xml:space="preserve"> DE FUNDOS</w:t>
       </w:r>
     </w:p>
@@ -1617,7 +1935,19 @@
         <w:rPr>
           <w:lang w:eastAsia="pt-BR"/>
         </w:rPr>
-        <w:t xml:space="preserve">través destes mecanismos é feita uma media para cada pixel com todos os </w:t>
+        <w:t xml:space="preserve">través destes mecanismos é feita uma </w:t>
+      </w:r>
+      <w:r>
+        <w:rPr>
+          <w:lang w:eastAsia="pt-BR"/>
+        </w:rPr>
+        <w:t>média</w:t>
+      </w:r>
+      <w:r>
+        <w:rPr>
+          <w:lang w:eastAsia="pt-BR"/>
+        </w:rPr>
+        <w:t xml:space="preserve"> para cada pixel com todos os </w:t>
       </w:r>
       <w:r>
         <w:rPr>
@@ -1625,14 +1955,12 @@
         </w:rPr>
         <w:t xml:space="preserve">vizinhos mais próximos pelo que pequenas </w:t>
       </w:r>
-      <w:proofErr w:type="spellStart"/>
-      <w:r>
-        <w:rPr>
-          <w:lang w:eastAsia="pt-BR"/>
-        </w:rPr>
-        <w:t>incosistencias</w:t>
-      </w:r>
-      <w:proofErr w:type="spellEnd"/>
+      <w:r>
+        <w:rPr>
+          <w:lang w:eastAsia="pt-BR"/>
+        </w:rPr>
+        <w:t>inconsistências</w:t>
+      </w:r>
       <w:r>
         <w:rPr>
           <w:lang w:eastAsia="pt-BR"/>
@@ -1688,6 +2016,7 @@
           <w:lang w:eastAsia="pt-BR"/>
         </w:rPr>
       </w:pPr>
+      <w:bookmarkStart w:id="5" w:name="_Toc64203728"/>
       <w:r>
         <w:rPr>
           <w:lang w:eastAsia="pt-BR"/>
@@ -1695,6 +2024,7 @@
         <w:lastRenderedPageBreak/>
         <w:t>Bibliografia</w:t>
       </w:r>
+      <w:bookmarkEnd w:id="5"/>
     </w:p>
     <w:p>
       <w:pPr>
@@ -2167,6 +2497,7 @@
   <w:style w:type="character" w:default="1" w:styleId="Tipodeletrapredefinidodopargrafo">
     <w:name w:val="Default Paragraph Font"/>
     <w:uiPriority w:val="1"/>
+    <w:semiHidden/>
     <w:unhideWhenUsed/>
   </w:style>
   <w:style w:type="table" w:default="1" w:styleId="Tabelanormal">
@@ -2231,6 +2562,42 @@
       <w:sz w:val="26"/>
       <w:szCs w:val="26"/>
       <w:lang w:val="pt-PT"/>
+    </w:rPr>
+  </w:style>
+  <w:style w:type="paragraph" w:styleId="ndice1">
+    <w:name w:val="toc 1"/>
+    <w:basedOn w:val="Normal"/>
+    <w:next w:val="Normal"/>
+    <w:autoRedefine/>
+    <w:uiPriority w:val="39"/>
+    <w:unhideWhenUsed/>
+    <w:rsid w:val="00A91F90"/>
+    <w:pPr>
+      <w:spacing w:after="100"/>
+    </w:pPr>
+  </w:style>
+  <w:style w:type="paragraph" w:styleId="ndice2">
+    <w:name w:val="toc 2"/>
+    <w:basedOn w:val="Normal"/>
+    <w:next w:val="Normal"/>
+    <w:autoRedefine/>
+    <w:uiPriority w:val="39"/>
+    <w:unhideWhenUsed/>
+    <w:rsid w:val="00A91F90"/>
+    <w:pPr>
+      <w:spacing w:after="100"/>
+      <w:ind w:left="220"/>
+    </w:pPr>
+  </w:style>
+  <w:style w:type="character" w:styleId="Hiperligao">
+    <w:name w:val="Hyperlink"/>
+    <w:basedOn w:val="Tipodeletrapredefinidodopargrafo"/>
+    <w:uiPriority w:val="99"/>
+    <w:unhideWhenUsed/>
+    <w:rsid w:val="00A91F90"/>
+    <w:rPr>
+      <w:color w:val="0563C1" w:themeColor="hyperlink"/>
+      <w:u w:val="single"/>
     </w:rPr>
   </w:style>
 </w:styles>

</xml_diff>